<commit_message>
Aggiunti diagrammi classi. Versione 1.0 del terzo deliverable
</commit_message>
<xml_diff>
--- a/Documento di specifica dei requisiti.docx
+++ b/Documento di specifica dei requisiti.docx
@@ -4,6 +4,7 @@
   <w:body>
     <w:p>
       <w:pPr>
+        <w:spacing w:line="240" w:lineRule="auto"/>
         <w:rPr>
           <w:rFonts w:cstheme="minorHAnsi"/>
           <w:noProof/>
@@ -1422,6 +1423,13 @@
                 <w:bCs w:val="0"/>
               </w:rPr>
             </w:pPr>
+            <w:r>
+              <w:rPr>
+                <w:b w:val="0"/>
+                <w:bCs w:val="0"/>
+              </w:rPr>
+              <w:t>1.4</w:t>
+            </w:r>
           </w:p>
         </w:tc>
         <w:tc>
@@ -1434,6 +1442,9 @@
               <w:jc w:val="center"/>
               <w:cnfStyle w:val="000000100000" w:firstRow="0" w:lastRow="0" w:firstColumn="0" w:lastColumn="0" w:oddVBand="0" w:evenVBand="0" w:oddHBand="1" w:evenHBand="0" w:firstRowFirstColumn="0" w:firstRowLastColumn="0" w:lastRowFirstColumn="0" w:lastRowLastColumn="0"/>
             </w:pPr>
+            <w:r>
+              <w:t>30/11/2022</w:t>
+            </w:r>
           </w:p>
         </w:tc>
         <w:tc>
@@ -1445,6 +1456,9 @@
             <w:pPr>
               <w:cnfStyle w:val="000000100000" w:firstRow="0" w:lastRow="0" w:firstColumn="0" w:lastColumn="0" w:oddVBand="0" w:evenVBand="0" w:oddHBand="1" w:evenHBand="0" w:firstRowFirstColumn="0" w:firstRowLastColumn="0" w:lastRowFirstColumn="0" w:lastRowLastColumn="0"/>
             </w:pPr>
+            <w:r>
+              <w:t>Miglioramento della qualità delle immagini dei diagrammi.</w:t>
+            </w:r>
           </w:p>
         </w:tc>
       </w:tr>
@@ -2337,9 +2351,11 @@
       <w:r>
         <w:t xml:space="preserve">Nel presente capitolo vengono riportati i requisiti funzionali (RF) del sistema utilizzando il linguaggio naturale e Use Case </w:t>
       </w:r>
+      <w:proofErr w:type="spellStart"/>
       <w:r>
         <w:t>Diagram</w:t>
       </w:r>
+      <w:proofErr w:type="spellEnd"/>
       <w:r>
         <w:t xml:space="preserve"> (UCD) scritti in UML.</w:t>
       </w:r>
@@ -2505,7 +2521,15 @@
         <w:jc w:val="both"/>
       </w:pPr>
       <w:r>
-        <w:t>L’utente fa click sul pulsante “Informazioni oratorio” e viene aperta una pagina contenente informazioni sull’oratorio. La pagina è divisa in sezioni, ogni sezione tratta un particolare aspetto dell’oratorio. Alcune delle sezioni di questa pagina sono “Orari ed informazioni di contatto”, “Attività”, “Storia dell’oratorio”, “Figure di rilievo”.</w:t>
+        <w:t xml:space="preserve">L’utente fa click sul pulsante “Informazioni oratorio” e viene aperta una pagina contenente informazioni sull’oratorio. La pagina è divisa in sezioni, ogni sezione tratta </w:t>
+      </w:r>
+      <w:proofErr w:type="spellStart"/>
+      <w:r>
+        <w:t>un</w:t>
+      </w:r>
+      <w:proofErr w:type="spellEnd"/>
+      <w:r>
+        <w:t xml:space="preserve"> particolare aspetto dell’oratorio. Alcune delle sezioni di questa pagina sono “Orari ed informazioni di contatto”, “Attività”, “Storia dell’oratorio”, “Figure di rilievo”.</w:t>
       </w:r>
     </w:p>
     <w:p>
@@ -3764,7 +3788,7 @@
           <w:noProof/>
         </w:rPr>
         <w:drawing>
-          <wp:inline distT="0" distB="0" distL="0" distR="0" wp14:anchorId="164E1B17" wp14:editId="5B9AFA99">
+          <wp:inline distT="0" distB="0" distL="0" distR="0" wp14:anchorId="164E1B17" wp14:editId="3DB8F4C9">
             <wp:extent cx="6130940" cy="3678564"/>
             <wp:effectExtent l="0" t="0" r="3175" b="0"/>
             <wp:docPr id="2" name="Immagine 2"/>
@@ -4461,11 +4485,19 @@
           <w:lang w:val="en-GB"/>
         </w:rPr>
       </w:pPr>
+      <w:proofErr w:type="spellStart"/>
       <w:r>
         <w:rPr>
           <w:lang w:val="en-GB"/>
         </w:rPr>
-        <w:t>Descrizione Use Case “Login con account Google”</w:t>
+        <w:t>Descrizione</w:t>
+      </w:r>
+      <w:proofErr w:type="spellEnd"/>
+      <w:r>
+        <w:rPr>
+          <w:lang w:val="en-GB"/>
+        </w:rPr>
+        <w:t xml:space="preserve"> Use Case “Login con account Google”</w:t>
       </w:r>
     </w:p>
     <w:p>
@@ -5330,8 +5362,8 @@
         </w:rPr>
         <w:lastRenderedPageBreak/>
         <w:drawing>
-          <wp:inline distT="0" distB="0" distL="0" distR="0" wp14:anchorId="16A6424B" wp14:editId="76A59F04">
-            <wp:extent cx="6121523" cy="6012210"/>
+          <wp:inline distT="0" distB="0" distL="0" distR="0" wp14:anchorId="16A6424B" wp14:editId="76E8B4AB">
+            <wp:extent cx="6121522" cy="6012210"/>
             <wp:effectExtent l="0" t="0" r="0" b="7620"/>
             <wp:docPr id="4" name="Immagine 4"/>
             <wp:cNvGraphicFramePr>
@@ -5364,7 +5396,7 @@
                   <pic:spPr bwMode="auto">
                     <a:xfrm>
                       <a:off x="0" y="0"/>
-                      <a:ext cx="6121523" cy="6012210"/>
+                      <a:ext cx="6121522" cy="6012210"/>
                     </a:xfrm>
                     <a:prstGeom prst="rect">
                       <a:avLst/>
@@ -11051,7 +11083,15 @@
         <w:t>coesione</w:t>
       </w:r>
       <w:r>
-        <w:t>. Viene poi adottato l’uso di Component Diagram per rappresentare l’interconnessione tra i vari componenti, identificando quindi le interfacce tra questi e verso sistemi esterni.</w:t>
+        <w:t xml:space="preserve">. Viene poi adottato l’uso di Component </w:t>
+      </w:r>
+      <w:proofErr w:type="spellStart"/>
+      <w:r>
+        <w:t>Diagram</w:t>
+      </w:r>
+      <w:proofErr w:type="spellEnd"/>
+      <w:r>
+        <w:t xml:space="preserve"> per rappresentare l’interconnessione tra i vari componenti, identificando quindi le interfacce tra questi e verso sistemi esterni.</w:t>
       </w:r>
     </w:p>
     <w:p>
@@ -11561,7 +11601,15 @@
         <w:t xml:space="preserve">In particolare, il compito di questo componente è di </w:t>
       </w:r>
       <w:r>
-        <w:t>raggruppare le operazioni che agiscono sui dati relativi agli spazi e ai loro servizi</w:t>
+        <w:t xml:space="preserve">raggruppare le operazioni che </w:t>
+      </w:r>
+      <w:proofErr w:type="spellStart"/>
+      <w:r>
+        <w:t>agiscono</w:t>
+      </w:r>
+      <w:proofErr w:type="spellEnd"/>
+      <w:r>
+        <w:t xml:space="preserve"> sui dati relativi agli spazi e ai loro servizi</w:t>
       </w:r>
       <w:r>
         <w:t>, uniformando così le richieste al database.</w:t>
@@ -13468,8 +13516,16 @@
         <w:rPr>
           <w:rFonts w:ascii="Poppins Medium" w:hAnsi="Poppins Medium" w:cs="Poppins Medium"/>
         </w:rPr>
-        <w:t>Interfaccia richiesta - lettura dati db</w:t>
-      </w:r>
+        <w:t xml:space="preserve">Interfaccia richiesta - lettura dati </w:t>
+      </w:r>
+      <w:proofErr w:type="spellStart"/>
+      <w:r>
+        <w:rPr>
+          <w:rFonts w:ascii="Poppins Medium" w:hAnsi="Poppins Medium" w:cs="Poppins Medium"/>
+        </w:rPr>
+        <w:t>db</w:t>
+      </w:r>
+      <w:proofErr w:type="spellEnd"/>
     </w:p>
     <w:p>
       <w:pPr>
@@ -13495,8 +13551,16 @@
         <w:rPr>
           <w:rFonts w:ascii="Poppins Medium" w:hAnsi="Poppins Medium" w:cs="Poppins Medium"/>
         </w:rPr>
-        <w:t>Interfaccia fornita - scrittura dati db</w:t>
-      </w:r>
+        <w:t xml:space="preserve">Interfaccia fornita - scrittura dati </w:t>
+      </w:r>
+      <w:proofErr w:type="spellStart"/>
+      <w:r>
+        <w:rPr>
+          <w:rFonts w:ascii="Poppins Medium" w:hAnsi="Poppins Medium" w:cs="Poppins Medium"/>
+        </w:rPr>
+        <w:t>db</w:t>
+      </w:r>
+      <w:proofErr w:type="spellEnd"/>
     </w:p>
     <w:p>
       <w:pPr>
@@ -13727,8 +13791,16 @@
         <w:rPr>
           <w:rFonts w:ascii="Poppins Medium" w:hAnsi="Poppins Medium" w:cs="Poppins Medium"/>
         </w:rPr>
-        <w:t>Interfaccia richiesta - lettura dati db</w:t>
-      </w:r>
+        <w:t xml:space="preserve">Interfaccia richiesta - lettura dati </w:t>
+      </w:r>
+      <w:proofErr w:type="spellStart"/>
+      <w:r>
+        <w:rPr>
+          <w:rFonts w:ascii="Poppins Medium" w:hAnsi="Poppins Medium" w:cs="Poppins Medium"/>
+        </w:rPr>
+        <w:t>db</w:t>
+      </w:r>
+      <w:proofErr w:type="spellEnd"/>
     </w:p>
     <w:p>
       <w:pPr>
@@ -14108,8 +14180,16 @@
         <w:rPr>
           <w:rFonts w:ascii="Poppins Medium" w:hAnsi="Poppins Medium" w:cs="Poppins Medium"/>
         </w:rPr>
-        <w:t>nterfaccia fornita - scrittura dati db</w:t>
-      </w:r>
+        <w:t xml:space="preserve">nterfaccia fornita - scrittura dati </w:t>
+      </w:r>
+      <w:proofErr w:type="spellStart"/>
+      <w:r>
+        <w:rPr>
+          <w:rFonts w:ascii="Poppins Medium" w:hAnsi="Poppins Medium" w:cs="Poppins Medium"/>
+        </w:rPr>
+        <w:t>db</w:t>
+      </w:r>
+      <w:proofErr w:type="spellEnd"/>
     </w:p>
     <w:p>
       <w:pPr>
@@ -14376,8 +14456,16 @@
         <w:rPr>
           <w:rFonts w:ascii="Poppins Medium" w:hAnsi="Poppins Medium" w:cs="Poppins Medium"/>
         </w:rPr>
-        <w:t>Interfaccia fornita - scrittura dati db</w:t>
-      </w:r>
+        <w:t xml:space="preserve">Interfaccia fornita - scrittura dati </w:t>
+      </w:r>
+      <w:proofErr w:type="spellStart"/>
+      <w:r>
+        <w:rPr>
+          <w:rFonts w:ascii="Poppins Medium" w:hAnsi="Poppins Medium" w:cs="Poppins Medium"/>
+        </w:rPr>
+        <w:t>db</w:t>
+      </w:r>
+      <w:proofErr w:type="spellEnd"/>
     </w:p>
     <w:p>
       <w:pPr>
@@ -15033,7 +15121,15 @@
         <w:t>o componente</w:t>
       </w:r>
       <w:r>
-        <w:t xml:space="preserve"> si occupa anche della business logic per validare l’inserimento di nuovi spazi e nuovi servizi nel database, la modifica di spazi e servizi, l’elaborazione della lista degli spazi da mostrare all’utente e dell'inserimento di nuovi servizi collegati ad uno spazio.</w:t>
+        <w:t xml:space="preserve"> si occupa anche della business </w:t>
+      </w:r>
+      <w:proofErr w:type="spellStart"/>
+      <w:r>
+        <w:t>logic</w:t>
+      </w:r>
+      <w:proofErr w:type="spellEnd"/>
+      <w:r>
+        <w:t xml:space="preserve"> per validare l’inserimento di nuovi spazi e nuovi servizi nel database, la modifica di spazi e servizi, l’elaborazione della lista degli spazi da mostrare all’utente e dell'inserimento di nuovi servizi collegati ad uno spazio.</w:t>
       </w:r>
     </w:p>
     <w:p>

</xml_diff>